<commit_message>
First commit for new feature of generic docs generation from template
</commit_message>
<xml_diff>
--- a/templates/Courriers-augmentation-2021-2022.docx
+++ b/templates/Courriers-augmentation-2021-2022.docx
@@ -98,25 +98,23 @@
           <w:b/>
           <w:sz w:val="20"/>
         </w:rPr>
-        <w:t>***</w:t>
-      </w:r>
-      <w:proofErr w:type="spellStart"/>
+        <w:t>***Pr</w:t>
+      </w:r>
       <w:r>
         <w:rPr>
           <w:rFonts w:asciiTheme="majorHAnsi" w:hAnsiTheme="majorHAnsi" w:cstheme="majorHAnsi"/>
           <w:b/>
           <w:sz w:val="20"/>
         </w:rPr>
-        <w:t>Prenom</w:t>
-      </w:r>
-      <w:proofErr w:type="spellEnd"/>
+        <w:t>é</w:t>
+      </w:r>
       <w:r>
         <w:rPr>
           <w:rFonts w:asciiTheme="majorHAnsi" w:hAnsiTheme="majorHAnsi" w:cstheme="majorHAnsi"/>
           <w:b/>
           <w:sz w:val="20"/>
         </w:rPr>
-        <w:t>*** ***Nom***</w:t>
+        <w:t>nom*** ***Nom***</w:t>
       </w:r>
     </w:p>
     <w:p>
@@ -2317,12 +2315,7 @@
 </file>
 
 <file path=customXml/item1.xml><?xml version="1.0" encoding="utf-8"?>
-<?mso-contentType ?>
-<FormTemplates xmlns="http://schemas.microsoft.com/sharepoint/v3/contenttype/forms">
-  <Display>DocumentLibraryForm</Display>
-  <Edit>DocumentLibraryForm</Edit>
-  <New>DocumentLibraryForm</New>
-</FormTemplates>
+<b:Sources xmlns:b="http://schemas.openxmlformats.org/officeDocument/2006/bibliography" xmlns="http://schemas.openxmlformats.org/officeDocument/2006/bibliography" SelectedStyle="/APA.XSL" StyleName="APA"/>
 </file>
 
 <file path=customXml/item2.xml><?xml version="1.0" encoding="utf-8"?>
@@ -2332,7 +2325,12 @@
 </file>
 
 <file path=customXml/item3.xml><?xml version="1.0" encoding="utf-8"?>
-<b:Sources xmlns:b="http://schemas.openxmlformats.org/officeDocument/2006/bibliography" xmlns="http://schemas.openxmlformats.org/officeDocument/2006/bibliography" SelectedStyle="/APA.XSL" StyleName="APA"/>
+<?mso-contentType ?>
+<FormTemplates xmlns="http://schemas.microsoft.com/sharepoint/v3/contenttype/forms">
+  <Display>DocumentLibraryForm</Display>
+  <Edit>DocumentLibraryForm</Edit>
+  <New>DocumentLibraryForm</New>
+</FormTemplates>
 </file>
 
 <file path=customXml/item4.xml><?xml version="1.0" encoding="utf-8"?>
@@ -2553,9 +2551,9 @@
 </file>
 
 <file path=customXml/itemProps1.xml><?xml version="1.0" encoding="utf-8"?>
-<ds:datastoreItem xmlns:ds="http://schemas.openxmlformats.org/officeDocument/2006/customXml" ds:itemID="{3B81B61B-8C6F-4CD1-AC10-930A4D8B6375}">
+<ds:datastoreItem xmlns:ds="http://schemas.openxmlformats.org/officeDocument/2006/customXml" ds:itemID="{EB9AC131-5C2F-4434-8A76-E71049B785A9}">
   <ds:schemaRefs>
-    <ds:schemaRef ds:uri="http://schemas.microsoft.com/sharepoint/v3/contenttype/forms"/>
+    <ds:schemaRef ds:uri="http://schemas.openxmlformats.org/officeDocument/2006/bibliography"/>
   </ds:schemaRefs>
 </ds:datastoreItem>
 </file>
@@ -2570,9 +2568,9 @@
 </file>
 
 <file path=customXml/itemProps3.xml><?xml version="1.0" encoding="utf-8"?>
-<ds:datastoreItem xmlns:ds="http://schemas.openxmlformats.org/officeDocument/2006/customXml" ds:itemID="{EB9AC131-5C2F-4434-8A76-E71049B785A9}">
+<ds:datastoreItem xmlns:ds="http://schemas.openxmlformats.org/officeDocument/2006/customXml" ds:itemID="{3B81B61B-8C6F-4CD1-AC10-930A4D8B6375}">
   <ds:schemaRefs>
-    <ds:schemaRef ds:uri="http://schemas.openxmlformats.org/officeDocument/2006/bibliography"/>
+    <ds:schemaRef ds:uri="http://schemas.microsoft.com/sharepoint/v3/contenttype/forms"/>
   </ds:schemaRefs>
 </ds:datastoreItem>
 </file>

</xml_diff>